<commit_message>
Updated project plan with retrospective comments.
</commit_message>
<xml_diff>
--- a/spaceship-project-plan.docx
+++ b/spaceship-project-plan.docx
@@ -32,8 +32,19 @@
       <w:r>
         <w:t>PROJEKTPLANERING</w:t>
       </w:r>
+      <w:r>
+        <w:t xml:space="preserve"> och PROJEKTUPPFÖLJNING</w:t>
+      </w:r>
     </w:p>
     <w:p/>
+    <w:p>
+      <w:pPr>
+        <w:pStyle w:val="Rubrik4"/>
+      </w:pPr>
+      <w:r>
+        <w:t>PROJEKTPLANERING</w:t>
+      </w:r>
+    </w:p>
     <w:p>
       <w:pPr>
         <w:pStyle w:val="Rubrik3"/>
@@ -280,10 +291,7 @@
         <w:t xml:space="preserve"> </w:t>
       </w:r>
       <w:r>
-        <w:t>dit jag kommer som</w:t>
-      </w:r>
-      <w:r>
-        <w:t xml:space="preserve"> administratör om jag loggar in och </w:t>
+        <w:t xml:space="preserve">dit jag kommer som administratör om jag loggar in och </w:t>
       </w:r>
       <w:r>
         <w:t xml:space="preserve">där </w:t>
@@ -601,364 +609,675 @@
         </w:numPr>
       </w:pPr>
       <w:r>
+        <w:lastRenderedPageBreak/>
         <w:t>Visa mina bokade biljetter</w:t>
+      </w:r>
+    </w:p>
+    <w:p>
+      <w:pPr>
+        <w:pStyle w:val="Liststycke"/>
+        <w:numPr>
+          <w:ilvl w:val="3"/>
+          <w:numId w:val="3"/>
+        </w:numPr>
+      </w:pPr>
+      <w:r>
+        <w:t xml:space="preserve">Kunna ta bort </w:t>
+      </w:r>
+      <w:proofErr w:type="spellStart"/>
+      <w:r>
+        <w:t>biljtter</w:t>
+      </w:r>
+      <w:proofErr w:type="spellEnd"/>
+      <w:r>
+        <w:t xml:space="preserve"> </w:t>
+      </w:r>
+    </w:p>
+    <w:p>
+      <w:pPr>
+        <w:pStyle w:val="Liststycke"/>
+        <w:numPr>
+          <w:ilvl w:val="2"/>
+          <w:numId w:val="3"/>
+        </w:numPr>
+      </w:pPr>
+      <w:proofErr w:type="spellStart"/>
+      <w:r>
+        <w:t>Adminsida</w:t>
+      </w:r>
+      <w:proofErr w:type="spellEnd"/>
+    </w:p>
+    <w:p>
+      <w:pPr>
+        <w:pStyle w:val="Liststycke"/>
+        <w:numPr>
+          <w:ilvl w:val="3"/>
+          <w:numId w:val="3"/>
+        </w:numPr>
+      </w:pPr>
+      <w:r>
+        <w:t>CRUD för resor (events)</w:t>
+      </w:r>
+      <w:r>
+        <w:t>,</w:t>
+      </w:r>
+      <w:r>
+        <w:t xml:space="preserve"> användare (kunder)</w:t>
+      </w:r>
+      <w:r>
+        <w:t xml:space="preserve"> och beställningar</w:t>
+      </w:r>
+    </w:p>
+    <w:p>
+      <w:pPr>
+        <w:pStyle w:val="Liststycke"/>
+        <w:numPr>
+          <w:ilvl w:val="1"/>
+          <w:numId w:val="3"/>
+        </w:numPr>
+      </w:pPr>
+      <w:r>
+        <w:t>Nivå 5   Särskilda f</w:t>
+      </w:r>
+      <w:r>
+        <w:t>u</w:t>
+      </w:r>
+      <w:r>
+        <w:t>nktions</w:t>
+      </w:r>
+      <w:r>
+        <w:t xml:space="preserve">- och </w:t>
+      </w:r>
+      <w:proofErr w:type="spellStart"/>
+      <w:r>
+        <w:t>kod</w:t>
+      </w:r>
+      <w:r>
+        <w:t>krav</w:t>
+      </w:r>
+      <w:proofErr w:type="spellEnd"/>
+    </w:p>
+    <w:p>
+      <w:pPr>
+        <w:pStyle w:val="Liststycke"/>
+        <w:numPr>
+          <w:ilvl w:val="2"/>
+          <w:numId w:val="3"/>
+        </w:numPr>
+      </w:pPr>
+      <w:r>
+        <w:t>Alla sidor</w:t>
+      </w:r>
+      <w:r>
+        <w:t xml:space="preserve"> (typ)</w:t>
+      </w:r>
+    </w:p>
+    <w:p>
+      <w:pPr>
+        <w:pStyle w:val="Liststycke"/>
+        <w:numPr>
+          <w:ilvl w:val="3"/>
+          <w:numId w:val="3"/>
+        </w:numPr>
+      </w:pPr>
+      <w:r>
+        <w:t>PDO koppling till databas</w:t>
+      </w:r>
+    </w:p>
+    <w:p>
+      <w:pPr>
+        <w:pStyle w:val="Liststycke"/>
+        <w:numPr>
+          <w:ilvl w:val="3"/>
+          <w:numId w:val="3"/>
+        </w:numPr>
+      </w:pPr>
+      <w:r>
+        <w:t>Objektsprogrammering</w:t>
+      </w:r>
+    </w:p>
+    <w:p>
+      <w:pPr>
+        <w:pStyle w:val="Liststycke"/>
+        <w:numPr>
+          <w:ilvl w:val="3"/>
+          <w:numId w:val="3"/>
+        </w:numPr>
+      </w:pPr>
+      <w:r>
+        <w:t>Kommenterad kod</w:t>
+      </w:r>
+    </w:p>
+    <w:p>
+      <w:pPr>
+        <w:pStyle w:val="Liststycke"/>
+        <w:numPr>
+          <w:ilvl w:val="3"/>
+          <w:numId w:val="3"/>
+        </w:numPr>
+      </w:pPr>
+      <w:proofErr w:type="spellStart"/>
+      <w:r>
+        <w:t>Prepared</w:t>
+      </w:r>
+      <w:proofErr w:type="spellEnd"/>
+      <w:r>
+        <w:t xml:space="preserve"> </w:t>
+      </w:r>
+      <w:proofErr w:type="spellStart"/>
+      <w:r>
+        <w:t>statements</w:t>
+      </w:r>
+      <w:proofErr w:type="spellEnd"/>
+    </w:p>
+    <w:p>
+      <w:pPr>
+        <w:pStyle w:val="Liststycke"/>
+        <w:numPr>
+          <w:ilvl w:val="2"/>
+          <w:numId w:val="3"/>
+        </w:numPr>
+      </w:pPr>
+      <w:r>
+        <w:t>Startsida med varukorg</w:t>
+      </w:r>
+    </w:p>
+    <w:p>
+      <w:pPr>
+        <w:pStyle w:val="Liststycke"/>
+        <w:numPr>
+          <w:ilvl w:val="3"/>
+          <w:numId w:val="3"/>
+        </w:numPr>
+      </w:pPr>
+      <w:proofErr w:type="spellStart"/>
+      <w:r>
+        <w:t>Javascript</w:t>
+      </w:r>
+      <w:proofErr w:type="spellEnd"/>
+      <w:r>
+        <w:t xml:space="preserve"> för uppdatering utan omladdning av sidan</w:t>
+      </w:r>
+    </w:p>
+    <w:p>
+      <w:pPr>
+        <w:pStyle w:val="Liststycke"/>
+        <w:numPr>
+          <w:ilvl w:val="3"/>
+          <w:numId w:val="3"/>
+        </w:numPr>
+      </w:pPr>
+      <w:r>
+        <w:t xml:space="preserve">Spara varukorgen i en cookie </w:t>
+      </w:r>
+      <w:proofErr w:type="spellStart"/>
+      <w:r>
+        <w:t>maa</w:t>
+      </w:r>
+      <w:proofErr w:type="spellEnd"/>
+      <w:r>
+        <w:t xml:space="preserve"> </w:t>
+      </w:r>
+      <w:proofErr w:type="spellStart"/>
+      <w:r>
+        <w:t>Javascript</w:t>
+      </w:r>
+      <w:proofErr w:type="spellEnd"/>
+    </w:p>
+    <w:p>
+      <w:pPr>
+        <w:pStyle w:val="Liststycke"/>
+        <w:numPr>
+          <w:ilvl w:val="3"/>
+          <w:numId w:val="3"/>
+        </w:numPr>
+      </w:pPr>
+      <w:proofErr w:type="spellStart"/>
+      <w:r>
+        <w:t>Queryselector</w:t>
+      </w:r>
+      <w:proofErr w:type="spellEnd"/>
+      <w:r>
+        <w:t>/</w:t>
+      </w:r>
+      <w:proofErr w:type="spellStart"/>
+      <w:r>
+        <w:t>HTMLcollection</w:t>
+      </w:r>
+      <w:proofErr w:type="spellEnd"/>
+      <w:r>
+        <w:t xml:space="preserve"> i en </w:t>
+      </w:r>
+      <w:proofErr w:type="spellStart"/>
+      <w:r>
+        <w:t>arrayfunktion</w:t>
+      </w:r>
+      <w:proofErr w:type="spellEnd"/>
+    </w:p>
+    <w:p>
+      <w:pPr>
+        <w:pStyle w:val="Liststycke"/>
+        <w:numPr>
+          <w:ilvl w:val="2"/>
+          <w:numId w:val="3"/>
+        </w:numPr>
+      </w:pPr>
+      <w:r>
+        <w:t>Registreringssida</w:t>
+      </w:r>
+    </w:p>
+    <w:p>
+      <w:pPr>
+        <w:pStyle w:val="Liststycke"/>
+        <w:numPr>
+          <w:ilvl w:val="3"/>
+          <w:numId w:val="3"/>
+        </w:numPr>
+      </w:pPr>
+      <w:r>
+        <w:t>Sanera, validera och filtrera input</w:t>
+      </w:r>
+    </w:p>
+    <w:p>
+      <w:pPr>
+        <w:pStyle w:val="Liststycke"/>
+        <w:numPr>
+          <w:ilvl w:val="3"/>
+          <w:numId w:val="3"/>
+        </w:numPr>
+      </w:pPr>
+      <w:r>
+        <w:t>Hantera XSS</w:t>
+      </w:r>
+    </w:p>
+    <w:p>
+      <w:pPr>
+        <w:pStyle w:val="Liststycke"/>
+        <w:numPr>
+          <w:ilvl w:val="3"/>
+          <w:numId w:val="3"/>
+        </w:numPr>
+      </w:pPr>
+      <w:r>
+        <w:t>Begära användarens godkännande för att lagra data</w:t>
+      </w:r>
+    </w:p>
+    <w:p>
+      <w:pPr>
+        <w:pStyle w:val="Liststycke"/>
+        <w:numPr>
+          <w:ilvl w:val="2"/>
+          <w:numId w:val="3"/>
+        </w:numPr>
+      </w:pPr>
+      <w:proofErr w:type="spellStart"/>
+      <w:r>
+        <w:t>Adminsida</w:t>
+      </w:r>
+      <w:proofErr w:type="spellEnd"/>
+    </w:p>
+    <w:p>
+      <w:pPr>
+        <w:pStyle w:val="Liststycke"/>
+        <w:numPr>
+          <w:ilvl w:val="3"/>
+          <w:numId w:val="3"/>
+        </w:numPr>
+      </w:pPr>
+      <w:r>
+        <w:t>Funktion för att kontrollera att biljetten är giltig</w:t>
+      </w:r>
+    </w:p>
+    <w:p>
+      <w:pPr>
+        <w:pStyle w:val="Liststycke"/>
+        <w:numPr>
+          <w:ilvl w:val="3"/>
+          <w:numId w:val="3"/>
+        </w:numPr>
+      </w:pPr>
+      <w:r>
+        <w:t>Funktion för att kontrollera att biljetten inte har använts tidigare</w:t>
+      </w:r>
+    </w:p>
+    <w:p>
+      <w:pPr>
+        <w:pStyle w:val="Liststycke"/>
+        <w:numPr>
+          <w:ilvl w:val="1"/>
+          <w:numId w:val="3"/>
+        </w:numPr>
+      </w:pPr>
+      <w:r>
+        <w:t xml:space="preserve">Nivå 6   </w:t>
+      </w:r>
+      <w:proofErr w:type="spellStart"/>
+      <w:r>
+        <w:t>Deploya</w:t>
+      </w:r>
+      <w:proofErr w:type="spellEnd"/>
+      <w:r>
+        <w:t xml:space="preserve"> till en domän</w:t>
+      </w:r>
+      <w:r>
+        <w:tab/>
+      </w:r>
+      <w:r>
+        <w:tab/>
+      </w:r>
+    </w:p>
+    <w:p>
+      <w:pPr>
+        <w:pStyle w:val="Rubrik4"/>
+      </w:pPr>
+      <w:r>
+        <w:t>PROJEKT</w:t>
+      </w:r>
+      <w:r>
+        <w:t>UPPFÖLJNING</w:t>
+      </w:r>
+    </w:p>
+    <w:p>
+      <w:pPr>
+        <w:pStyle w:val="Rubrik3"/>
+        <w:numPr>
+          <w:ilvl w:val="0"/>
+          <w:numId w:val="3"/>
+        </w:numPr>
+      </w:pPr>
+      <w:r>
+        <w:t>PROJEKTUPPFÖLJNING</w:t>
+      </w:r>
+      <w:r>
+        <w:t xml:space="preserve"> </w:t>
+      </w:r>
+      <w:r>
+        <w:t>(2019-04-16)</w:t>
+      </w:r>
+    </w:p>
+    <w:p>
+      <w:pPr>
+        <w:pStyle w:val="Liststycke"/>
+        <w:numPr>
+          <w:ilvl w:val="1"/>
+          <w:numId w:val="3"/>
+        </w:numPr>
+      </w:pPr>
+      <w:r>
+        <w:t>SKISSER</w:t>
+      </w:r>
+      <w:r>
+        <w:t xml:space="preserve"> – </w:t>
+      </w:r>
+      <w:r>
+        <w:t xml:space="preserve">Jag inledde med att rita skisser i ett kollegieblock, på de flesta sidor som jag trodde att jag skulle ha med. Det var ju en lärdom från grupprojektet, att göra det, och det kändes bra. Det gav mig den initiala överblick av projektet som jag saknade förra gången. I början använde jag skisserna som inspiration när jag skapade sidorna, sedan blev det mindre och mindre ett behov, samtidigt som kodproblem blev det viktiga. </w:t>
+      </w:r>
+    </w:p>
+    <w:p>
+      <w:pPr>
+        <w:pStyle w:val="Liststycke"/>
+        <w:numPr>
+          <w:ilvl w:val="1"/>
+          <w:numId w:val="3"/>
+        </w:numPr>
+      </w:pPr>
+      <w:r>
+        <w:t xml:space="preserve">PRODUCT BREAKDOWN </w:t>
+      </w:r>
+      <w:proofErr w:type="gramStart"/>
+      <w:r>
+        <w:t>STRUCTURE</w:t>
+      </w:r>
+      <w:r>
+        <w:t xml:space="preserve">  </w:t>
+      </w:r>
+      <w:r>
+        <w:t>-</w:t>
+      </w:r>
+      <w:proofErr w:type="gramEnd"/>
+      <w:r>
+        <w:t xml:space="preserve"> Jag gjorde sedan en PBS (här ovan), i textformat, som projektplan, där jag försökte bryta ner skisserna jag hade gjort i webbsidor och huvudfunktioner. Jag har inte sedan gått tillbaka till det dokumentet </w:t>
+      </w:r>
+      <w:r>
+        <w:t xml:space="preserve">så mycket, men kände ändå att det var nyttigt att göra det för att få en ytterligare känsla för vad jag skulle skapa. </w:t>
+      </w:r>
+      <w:r>
+        <w:t xml:space="preserve"> </w:t>
+      </w:r>
+    </w:p>
+    <w:p>
+      <w:pPr>
+        <w:pStyle w:val="Liststycke"/>
+        <w:numPr>
+          <w:ilvl w:val="1"/>
+          <w:numId w:val="3"/>
+        </w:numPr>
+      </w:pPr>
+      <w:r>
+        <w:t>UML</w:t>
+      </w:r>
+      <w:r>
+        <w:t xml:space="preserve"> </w:t>
+      </w:r>
+      <w:proofErr w:type="gramStart"/>
+      <w:r>
+        <w:t xml:space="preserve">- </w:t>
+      </w:r>
+      <w:r>
+        <w:t xml:space="preserve"> </w:t>
+      </w:r>
+      <w:r>
+        <w:t>Sedan</w:t>
+      </w:r>
+      <w:proofErr w:type="gramEnd"/>
+      <w:r>
+        <w:t xml:space="preserve"> gjord jag en UML-skiss på de tabeller som jag tänkte att jag behövde göra och funderade över deras inbördes förhållanden inför normaliseringen av tabellerna/databasen. Det var bra här att luta sig mot den kursen vi hade i början på terminen i databasteknik.</w:t>
+      </w:r>
+    </w:p>
+    <w:p>
+      <w:pPr>
+        <w:pStyle w:val="Liststycke"/>
+        <w:numPr>
+          <w:ilvl w:val="1"/>
+          <w:numId w:val="3"/>
+        </w:numPr>
+      </w:pPr>
+      <w:r>
+        <w:t xml:space="preserve">TABELLER I EXCEL – Sedan tog jag UML-skissen och listade tabellerna med tänkta kolumner i ett </w:t>
+      </w:r>
+      <w:proofErr w:type="spellStart"/>
+      <w:r>
+        <w:t>excelark</w:t>
+      </w:r>
+      <w:proofErr w:type="spellEnd"/>
+      <w:r>
+        <w:t xml:space="preserve">. Där planerade jag </w:t>
+      </w:r>
+      <w:proofErr w:type="spellStart"/>
+      <w:r>
+        <w:t>primary</w:t>
+      </w:r>
+      <w:proofErr w:type="spellEnd"/>
+      <w:r>
+        <w:t xml:space="preserve">- och </w:t>
+      </w:r>
+      <w:proofErr w:type="spellStart"/>
+      <w:r>
+        <w:t>foreign</w:t>
+      </w:r>
+      <w:proofErr w:type="spellEnd"/>
+      <w:r>
+        <w:t xml:space="preserve"> </w:t>
+      </w:r>
+      <w:proofErr w:type="spellStart"/>
+      <w:r>
+        <w:t>keys</w:t>
+      </w:r>
+      <w:proofErr w:type="spellEnd"/>
+      <w:r>
+        <w:t xml:space="preserve"> i dem. </w:t>
+      </w:r>
+    </w:p>
+    <w:p>
+      <w:pPr>
+        <w:pStyle w:val="Liststycke"/>
+        <w:numPr>
+          <w:ilvl w:val="1"/>
+          <w:numId w:val="3"/>
+        </w:numPr>
+      </w:pPr>
+      <w:r>
+        <w:t xml:space="preserve">SKAPANDE AV DATABAS I MYSQL – Ja, sedan tog jag </w:t>
+      </w:r>
+      <w:proofErr w:type="spellStart"/>
+      <w:r>
+        <w:t>excelarket</w:t>
+      </w:r>
+      <w:proofErr w:type="spellEnd"/>
+      <w:r>
+        <w:t xml:space="preserve"> och skapade databasen med tabellerna i MYSQL Workbench. </w:t>
+      </w:r>
+      <w:r>
+        <w:t xml:space="preserve">Det kändes som att jag </w:t>
+      </w:r>
+      <w:r>
+        <w:t xml:space="preserve">gjorde saker på ett bra sätt i rätt ordning och fick ta lite tid att ta upp kunskaperna i </w:t>
+      </w:r>
+      <w:proofErr w:type="spellStart"/>
+      <w:r>
+        <w:t>sql</w:t>
+      </w:r>
+      <w:proofErr w:type="spellEnd"/>
+      <w:r>
+        <w:t xml:space="preserve"> från i vinstras igen. </w:t>
+      </w:r>
+    </w:p>
+    <w:p>
+      <w:pPr>
+        <w:pStyle w:val="Liststycke"/>
+        <w:numPr>
+          <w:ilvl w:val="1"/>
+          <w:numId w:val="3"/>
+        </w:numPr>
+      </w:pPr>
+      <w:r>
+        <w:lastRenderedPageBreak/>
+        <w:t xml:space="preserve">GIT OCH GITHUB – Så skapade jag en folder i min </w:t>
+      </w:r>
+      <w:proofErr w:type="spellStart"/>
+      <w:r>
+        <w:t>localhost</w:t>
+      </w:r>
+      <w:proofErr w:type="spellEnd"/>
+      <w:r>
+        <w:t xml:space="preserve"> och initierade GIT </w:t>
+      </w:r>
+      <w:proofErr w:type="spellStart"/>
+      <w:r>
+        <w:t>bash</w:t>
+      </w:r>
+      <w:proofErr w:type="spellEnd"/>
+      <w:r>
+        <w:t xml:space="preserve"> där, och fixade </w:t>
+      </w:r>
+      <w:proofErr w:type="spellStart"/>
+      <w:r>
+        <w:t>remoterepot</w:t>
+      </w:r>
+      <w:proofErr w:type="spellEnd"/>
+      <w:r>
+        <w:t xml:space="preserve"> på GITHUB. Jag har sedan löpande jobbat med en feature</w:t>
+      </w:r>
+      <w:r>
+        <w:t xml:space="preserve"> </w:t>
+      </w:r>
+      <w:proofErr w:type="spellStart"/>
+      <w:r>
+        <w:t>branch</w:t>
+      </w:r>
+      <w:proofErr w:type="spellEnd"/>
+      <w:r>
+        <w:t xml:space="preserve"> som jag har </w:t>
+      </w:r>
+      <w:proofErr w:type="spellStart"/>
+      <w:r>
+        <w:t>mergat</w:t>
+      </w:r>
+      <w:proofErr w:type="spellEnd"/>
+      <w:r>
+        <w:t xml:space="preserve"> med min </w:t>
+      </w:r>
+      <w:proofErr w:type="spellStart"/>
+      <w:r>
+        <w:t>developing</w:t>
+      </w:r>
+      <w:proofErr w:type="spellEnd"/>
+      <w:r>
+        <w:t xml:space="preserve"> </w:t>
+      </w:r>
+      <w:proofErr w:type="spellStart"/>
+      <w:r>
+        <w:t>branch</w:t>
+      </w:r>
+      <w:proofErr w:type="spellEnd"/>
+      <w:r>
+        <w:t xml:space="preserve"> och pushat till GITHUB minst en gång om dagen. </w:t>
+      </w:r>
+      <w:r>
+        <w:t xml:space="preserve"> </w:t>
+      </w:r>
+    </w:p>
+    <w:p>
+      <w:pPr>
+        <w:pStyle w:val="Liststycke"/>
+        <w:numPr>
+          <w:ilvl w:val="1"/>
+          <w:numId w:val="3"/>
+        </w:numPr>
+      </w:pPr>
+      <w:r>
+        <w:t xml:space="preserve">KODNINGEN – Själva kodningen har varit svår, men jag har känt att jag har haft nytta av att jag ändå hade en bra struktur i projektet, så problemen har inte berott på att jag har slarvat med grundstrukturen. Jag bestämde mig också för att inte jobba för länge med varje problem innan jag frågade dig om hjälp. I slutet hade jag problem med att få till själva köpet, men frågade min svärson om hjälp nu sista kvällen. Han gav mig nog lite för mycket hjälp i ärlighetens namn. </w:t>
+      </w:r>
+    </w:p>
+    <w:p>
+      <w:pPr>
+        <w:pStyle w:val="Liststycke"/>
+        <w:numPr>
+          <w:ilvl w:val="1"/>
+          <w:numId w:val="3"/>
+        </w:numPr>
+      </w:pPr>
+      <w:r>
+        <w:t xml:space="preserve">SAMMANFATTNINGSVIS - … har det varit roligt, men svårt. </w:t>
+      </w:r>
+      <w:proofErr w:type="spellStart"/>
+      <w:r>
+        <w:t>Deploya</w:t>
+      </w:r>
+      <w:proofErr w:type="spellEnd"/>
+      <w:r>
+        <w:t xml:space="preserve"> hann jag inte. </w:t>
+      </w:r>
+    </w:p>
+    <w:p>
+      <w:pPr>
+        <w:jc w:val="center"/>
+      </w:pPr>
+    </w:p>
+    <w:p>
+      <w:pPr>
+        <w:jc w:val="center"/>
+      </w:pPr>
+      <w:r>
+        <w:t>***********************</w:t>
       </w:r>
       <w:bookmarkStart w:id="0" w:name="_GoBack"/>
       <w:bookmarkEnd w:id="0"/>
     </w:p>
     <w:p>
       <w:pPr>
-        <w:pStyle w:val="Liststycke"/>
-        <w:numPr>
-          <w:ilvl w:val="3"/>
-          <w:numId w:val="3"/>
-        </w:numPr>
-      </w:pPr>
-      <w:r>
-        <w:lastRenderedPageBreak/>
-        <w:t xml:space="preserve">Kunna ta bort </w:t>
-      </w:r>
-      <w:proofErr w:type="spellStart"/>
-      <w:r>
-        <w:t>biljtter</w:t>
-      </w:r>
-      <w:proofErr w:type="spellEnd"/>
-      <w:r>
-        <w:t xml:space="preserve"> </w:t>
-      </w:r>
-    </w:p>
-    <w:p>
-      <w:pPr>
-        <w:pStyle w:val="Liststycke"/>
-        <w:numPr>
-          <w:ilvl w:val="2"/>
-          <w:numId w:val="3"/>
-        </w:numPr>
-      </w:pPr>
-      <w:proofErr w:type="spellStart"/>
-      <w:r>
-        <w:t>Adminsida</w:t>
-      </w:r>
-      <w:proofErr w:type="spellEnd"/>
-    </w:p>
-    <w:p>
-      <w:pPr>
-        <w:pStyle w:val="Liststycke"/>
-        <w:numPr>
-          <w:ilvl w:val="3"/>
-          <w:numId w:val="3"/>
-        </w:numPr>
-      </w:pPr>
-      <w:r>
-        <w:t>CRUD för resor (events)</w:t>
-      </w:r>
-      <w:r>
-        <w:t>,</w:t>
-      </w:r>
-      <w:r>
-        <w:t xml:space="preserve"> användare (kunder)</w:t>
-      </w:r>
-      <w:r>
-        <w:t xml:space="preserve"> och beställningar</w:t>
-      </w:r>
-    </w:p>
-    <w:p>
-      <w:pPr>
-        <w:pStyle w:val="Liststycke"/>
-        <w:numPr>
-          <w:ilvl w:val="1"/>
-          <w:numId w:val="3"/>
-        </w:numPr>
-      </w:pPr>
-      <w:r>
-        <w:t>Nivå 5   Särskilda f</w:t>
-      </w:r>
-      <w:r>
-        <w:t>u</w:t>
-      </w:r>
-      <w:r>
-        <w:t>nktions</w:t>
-      </w:r>
-      <w:r>
-        <w:t xml:space="preserve">- och </w:t>
-      </w:r>
-      <w:proofErr w:type="spellStart"/>
-      <w:r>
-        <w:t>kod</w:t>
-      </w:r>
-      <w:r>
-        <w:t>krav</w:t>
-      </w:r>
-      <w:proofErr w:type="spellEnd"/>
-    </w:p>
-    <w:p>
-      <w:pPr>
-        <w:pStyle w:val="Liststycke"/>
-        <w:numPr>
-          <w:ilvl w:val="2"/>
-          <w:numId w:val="3"/>
-        </w:numPr>
-      </w:pPr>
-      <w:r>
-        <w:t>Alla sidor</w:t>
-      </w:r>
-      <w:r>
-        <w:t xml:space="preserve"> (typ)</w:t>
-      </w:r>
-    </w:p>
-    <w:p>
-      <w:pPr>
-        <w:pStyle w:val="Liststycke"/>
-        <w:numPr>
-          <w:ilvl w:val="3"/>
-          <w:numId w:val="3"/>
-        </w:numPr>
-      </w:pPr>
-      <w:r>
-        <w:t>PDO koppling till databas</w:t>
-      </w:r>
-    </w:p>
-    <w:p>
-      <w:pPr>
-        <w:pStyle w:val="Liststycke"/>
-        <w:numPr>
-          <w:ilvl w:val="3"/>
-          <w:numId w:val="3"/>
-        </w:numPr>
-      </w:pPr>
-      <w:r>
-        <w:t>Objektsprogrammering</w:t>
-      </w:r>
-    </w:p>
-    <w:p>
-      <w:pPr>
-        <w:pStyle w:val="Liststycke"/>
-        <w:numPr>
-          <w:ilvl w:val="3"/>
-          <w:numId w:val="3"/>
-        </w:numPr>
-      </w:pPr>
-      <w:r>
-        <w:t>Kommenterad kod</w:t>
-      </w:r>
-    </w:p>
-    <w:p>
-      <w:pPr>
-        <w:pStyle w:val="Liststycke"/>
-        <w:numPr>
-          <w:ilvl w:val="3"/>
-          <w:numId w:val="3"/>
-        </w:numPr>
-      </w:pPr>
-      <w:proofErr w:type="spellStart"/>
-      <w:r>
-        <w:t>Prepared</w:t>
-      </w:r>
-      <w:proofErr w:type="spellEnd"/>
-      <w:r>
-        <w:t xml:space="preserve"> </w:t>
-      </w:r>
-      <w:proofErr w:type="spellStart"/>
-      <w:r>
-        <w:t>statements</w:t>
-      </w:r>
-      <w:proofErr w:type="spellEnd"/>
-    </w:p>
-    <w:p>
-      <w:pPr>
-        <w:pStyle w:val="Liststycke"/>
-        <w:numPr>
-          <w:ilvl w:val="2"/>
-          <w:numId w:val="3"/>
-        </w:numPr>
-      </w:pPr>
-      <w:r>
-        <w:t>Startsida med varukorg</w:t>
-      </w:r>
-    </w:p>
-    <w:p>
-      <w:pPr>
-        <w:pStyle w:val="Liststycke"/>
-        <w:numPr>
-          <w:ilvl w:val="3"/>
-          <w:numId w:val="3"/>
-        </w:numPr>
-      </w:pPr>
-      <w:proofErr w:type="spellStart"/>
-      <w:r>
-        <w:t>Javascript</w:t>
-      </w:r>
-      <w:proofErr w:type="spellEnd"/>
-      <w:r>
-        <w:t xml:space="preserve"> för uppdatering utan omladdning av sidan</w:t>
-      </w:r>
-    </w:p>
-    <w:p>
-      <w:pPr>
-        <w:pStyle w:val="Liststycke"/>
-        <w:numPr>
-          <w:ilvl w:val="3"/>
-          <w:numId w:val="3"/>
-        </w:numPr>
-      </w:pPr>
-      <w:r>
-        <w:t xml:space="preserve">Spara varukorgen i en cookie </w:t>
-      </w:r>
-      <w:proofErr w:type="spellStart"/>
-      <w:r>
-        <w:t>maa</w:t>
-      </w:r>
-      <w:proofErr w:type="spellEnd"/>
-      <w:r>
-        <w:t xml:space="preserve"> </w:t>
-      </w:r>
-      <w:proofErr w:type="spellStart"/>
-      <w:r>
-        <w:t>Javascript</w:t>
-      </w:r>
-      <w:proofErr w:type="spellEnd"/>
-    </w:p>
-    <w:p>
-      <w:pPr>
-        <w:pStyle w:val="Liststycke"/>
-        <w:numPr>
-          <w:ilvl w:val="3"/>
-          <w:numId w:val="3"/>
-        </w:numPr>
-      </w:pPr>
-      <w:proofErr w:type="spellStart"/>
-      <w:r>
-        <w:t>Queryselector</w:t>
-      </w:r>
-      <w:proofErr w:type="spellEnd"/>
-      <w:r>
-        <w:t>/</w:t>
-      </w:r>
-      <w:proofErr w:type="spellStart"/>
-      <w:r>
-        <w:t>HTMLcollection</w:t>
-      </w:r>
-      <w:proofErr w:type="spellEnd"/>
-      <w:r>
-        <w:t xml:space="preserve"> i en </w:t>
-      </w:r>
-      <w:proofErr w:type="spellStart"/>
-      <w:r>
-        <w:t>arrayfunktion</w:t>
-      </w:r>
-      <w:proofErr w:type="spellEnd"/>
-    </w:p>
-    <w:p>
-      <w:pPr>
-        <w:pStyle w:val="Liststycke"/>
-        <w:numPr>
-          <w:ilvl w:val="2"/>
-          <w:numId w:val="3"/>
-        </w:numPr>
-      </w:pPr>
-      <w:r>
-        <w:t>Registreringssida</w:t>
-      </w:r>
-    </w:p>
-    <w:p>
-      <w:pPr>
-        <w:pStyle w:val="Liststycke"/>
-        <w:numPr>
-          <w:ilvl w:val="3"/>
-          <w:numId w:val="3"/>
-        </w:numPr>
-      </w:pPr>
-      <w:r>
-        <w:t>Sanera, validera och filtrera input</w:t>
-      </w:r>
-    </w:p>
-    <w:p>
-      <w:pPr>
-        <w:pStyle w:val="Liststycke"/>
-        <w:numPr>
-          <w:ilvl w:val="3"/>
-          <w:numId w:val="3"/>
-        </w:numPr>
-      </w:pPr>
-      <w:r>
-        <w:t>Hantera XSS</w:t>
-      </w:r>
-    </w:p>
-    <w:p>
-      <w:pPr>
-        <w:pStyle w:val="Liststycke"/>
-        <w:numPr>
-          <w:ilvl w:val="3"/>
-          <w:numId w:val="3"/>
-        </w:numPr>
-      </w:pPr>
-      <w:r>
-        <w:t>Begära användarens godkännande för att lagra data</w:t>
-      </w:r>
-    </w:p>
-    <w:p>
-      <w:pPr>
-        <w:pStyle w:val="Liststycke"/>
-        <w:numPr>
-          <w:ilvl w:val="2"/>
-          <w:numId w:val="3"/>
-        </w:numPr>
-      </w:pPr>
-      <w:proofErr w:type="spellStart"/>
-      <w:r>
-        <w:t>Adminsida</w:t>
-      </w:r>
-      <w:proofErr w:type="spellEnd"/>
-    </w:p>
-    <w:p>
-      <w:pPr>
-        <w:pStyle w:val="Liststycke"/>
-        <w:numPr>
-          <w:ilvl w:val="3"/>
-          <w:numId w:val="3"/>
-        </w:numPr>
-      </w:pPr>
-      <w:r>
-        <w:t>Funktion för att kontrollera att biljetten är giltig</w:t>
-      </w:r>
-    </w:p>
-    <w:p>
-      <w:pPr>
-        <w:pStyle w:val="Liststycke"/>
-        <w:numPr>
-          <w:ilvl w:val="3"/>
-          <w:numId w:val="3"/>
-        </w:numPr>
-      </w:pPr>
-      <w:r>
-        <w:t>Funktion för att kontrollera att biljetten inte har använts tidigare</w:t>
-      </w:r>
-    </w:p>
-    <w:p>
-      <w:pPr>
-        <w:pStyle w:val="Liststycke"/>
-        <w:numPr>
-          <w:ilvl w:val="1"/>
-          <w:numId w:val="3"/>
-        </w:numPr>
-      </w:pPr>
-      <w:r>
-        <w:t xml:space="preserve">Nivå 6   </w:t>
-      </w:r>
-      <w:proofErr w:type="spellStart"/>
-      <w:r>
-        <w:t>Deploya</w:t>
-      </w:r>
-      <w:proofErr w:type="spellEnd"/>
-      <w:r>
-        <w:t xml:space="preserve"> till en domän</w:t>
-      </w:r>
-      <w:r>
-        <w:tab/>
-      </w:r>
-      <w:r>
-        <w:tab/>
-      </w:r>
+        <w:pStyle w:val="Rubrik4"/>
+      </w:pPr>
       <w:r>
         <w:tab/>
       </w:r>
@@ -2139,6 +2458,28 @@
       <w:szCs w:val="24"/>
     </w:rPr>
   </w:style>
+  <w:style w:type="paragraph" w:styleId="Rubrik4">
+    <w:name w:val="heading 4"/>
+    <w:basedOn w:val="Normal"/>
+    <w:next w:val="Normal"/>
+    <w:link w:val="Rubrik4Char"/>
+    <w:uiPriority w:val="9"/>
+    <w:unhideWhenUsed/>
+    <w:qFormat/>
+    <w:rsid w:val="0090159F"/>
+    <w:pPr>
+      <w:keepNext/>
+      <w:keepLines/>
+      <w:spacing w:before="40" w:after="0"/>
+      <w:outlineLvl w:val="3"/>
+    </w:pPr>
+    <w:rPr>
+      <w:rFonts w:asciiTheme="majorHAnsi" w:eastAsiaTheme="majorEastAsia" w:hAnsiTheme="majorHAnsi" w:cstheme="majorBidi"/>
+      <w:i/>
+      <w:iCs/>
+      <w:color w:val="2F5496" w:themeColor="accent1" w:themeShade="BF"/>
+    </w:rPr>
+  </w:style>
   <w:style w:type="character" w:default="1" w:styleId="Standardstycketeckensnitt">
     <w:name w:val="Default Paragraph Font"/>
     <w:uiPriority w:val="1"/>
@@ -2324,6 +2665,19 @@
     <w:link w:val="Sidfot"/>
     <w:uiPriority w:val="99"/>
     <w:rsid w:val="002E5E72"/>
+  </w:style>
+  <w:style w:type="character" w:customStyle="1" w:styleId="Rubrik4Char">
+    <w:name w:val="Rubrik 4 Char"/>
+    <w:basedOn w:val="Standardstycketeckensnitt"/>
+    <w:link w:val="Rubrik4"/>
+    <w:uiPriority w:val="9"/>
+    <w:rsid w:val="0090159F"/>
+    <w:rPr>
+      <w:rFonts w:asciiTheme="majorHAnsi" w:eastAsiaTheme="majorEastAsia" w:hAnsiTheme="majorHAnsi" w:cstheme="majorBidi"/>
+      <w:i/>
+      <w:iCs/>
+      <w:color w:val="2F5496" w:themeColor="accent1" w:themeShade="BF"/>
+    </w:rPr>
   </w:style>
 </w:styles>
 </file>

</xml_diff>